<commit_message>
Subir informe final y actualizar .gitignore
</commit_message>
<xml_diff>
--- a/docs/Informe_Proyecto_DataOps_Joaquin_Ruiz.docx
+++ b/docs/Informe_Proyecto_DataOps_Joaquin_Ruiz.docx
@@ -191,10 +191,12 @@
         <w:t xml:space="preserve">Además del script principal main.py, se trabajó inicialmente en un archivo </w:t>
       </w:r>
       <w:proofErr w:type="spellStart"/>
+      <w:proofErr w:type="gramStart"/>
       <w:r>
         <w:t>main.ipynb</w:t>
       </w:r>
       <w:proofErr w:type="spellEnd"/>
+      <w:proofErr w:type="gramEnd"/>
       <w:r>
         <w:t xml:space="preserve"> (</w:t>
       </w:r>
@@ -221,10 +223,12 @@
         <w:t xml:space="preserve">El script main.py realiza la conexión a PostgreSQL, lee los datos de la tabla </w:t>
       </w:r>
       <w:proofErr w:type="spellStart"/>
+      <w:proofErr w:type="gramStart"/>
       <w:r>
         <w:t>rrhh.empleado</w:t>
       </w:r>
       <w:proofErr w:type="spellEnd"/>
+      <w:proofErr w:type="gramEnd"/>
       <w:r>
         <w:t xml:space="preserve">, aplica transformaciones como conversión de texto, normalización, creación de campos derivados y exportación a un archivo CSV con </w:t>
       </w:r>
@@ -593,16 +597,188 @@
       </w:r>
     </w:p>
     <w:p>
+      <w:pPr>
+        <w:rPr>
+          <w:sz w:val="24"/>
+          <w:szCs w:val="24"/>
+        </w:rPr>
+      </w:pPr>
       <w:r>
-        <w:t xml:space="preserve">Se configurará un pipeline de Jenkins que escuche cambios en el repositorio GitHub. Al detectar un cambio, ejecutará el </w:t>
+        <w:rPr>
+          <w:sz w:val="24"/>
+          <w:szCs w:val="24"/>
+        </w:rPr>
+        <w:t>Automatización del entorno Jenkins</w:t>
+      </w:r>
+    </w:p>
+    <w:p>
+      <w:pPr>
+        <w:rPr>
+          <w:sz w:val="24"/>
+          <w:szCs w:val="24"/>
+        </w:rPr>
+      </w:pPr>
+      <w:r>
+        <w:rPr>
+          <w:sz w:val="24"/>
+          <w:szCs w:val="24"/>
+        </w:rPr>
+        <w:t xml:space="preserve">Para este proyecto se utilizó una máquina virtual con sistema operativo Linux (Ubuntu) en la que se instaló Docker, Java y Git utilizando un script automatizado llamado instalacionDocker.sh. Este archivo contiene todos los comandos necesarios </w:t>
+      </w:r>
+      <w:r>
+        <w:rPr>
+          <w:sz w:val="24"/>
+          <w:szCs w:val="24"/>
+        </w:rPr>
+        <w:lastRenderedPageBreak/>
+        <w:t>para configurar el entorno base de trabajo, permitiendo dejar la VM lista sin necesidad de instalaciones manuales.</w:t>
+      </w:r>
+    </w:p>
+    <w:p>
+      <w:pPr>
+        <w:rPr>
+          <w:sz w:val="24"/>
+          <w:szCs w:val="24"/>
+        </w:rPr>
+      </w:pPr>
+      <w:r>
+        <w:rPr>
+          <w:sz w:val="24"/>
+          <w:szCs w:val="24"/>
+        </w:rPr>
+        <w:t xml:space="preserve">Una vez completada la instalación, Jenkins se desplegó como contenedor utilizando el archivo </w:t>
       </w:r>
       <w:proofErr w:type="spellStart"/>
       <w:r>
-        <w:t>build</w:t>
+        <w:rPr>
+          <w:sz w:val="24"/>
+          <w:szCs w:val="24"/>
+        </w:rPr>
+        <w:t>docker-compose.yml</w:t>
       </w:r>
       <w:proofErr w:type="spellEnd"/>
       <w:r>
-        <w:t xml:space="preserve"> de Docker y lanzará el contenedor con el ETL. Esta etapa será documentada una vez desplegada en la máquina virtual proporcionada.</w:t>
+        <w:rPr>
+          <w:sz w:val="24"/>
+          <w:szCs w:val="24"/>
+        </w:rPr>
+        <w:t>. Este archivo levanta el servicio en el puerto 80, accediendo a Jenkins desde el navegador. Desde la interfaz web de Jenkins se creó manualmente un pipeline, replicando el procedimiento visto en clase.</w:t>
+      </w:r>
+    </w:p>
+    <w:p>
+      <w:pPr>
+        <w:rPr>
+          <w:sz w:val="24"/>
+          <w:szCs w:val="24"/>
+        </w:rPr>
+      </w:pPr>
+      <w:r>
+        <w:rPr>
+          <w:sz w:val="24"/>
+          <w:szCs w:val="24"/>
+        </w:rPr>
+        <w:t>El pipeline fue configurado para realizar los siguientes pasos:</w:t>
+      </w:r>
+    </w:p>
+    <w:p>
+      <w:pPr>
+        <w:rPr>
+          <w:sz w:val="24"/>
+          <w:szCs w:val="24"/>
+        </w:rPr>
+      </w:pPr>
+      <w:r>
+        <w:rPr>
+          <w:sz w:val="24"/>
+          <w:szCs w:val="24"/>
+        </w:rPr>
+        <w:t>Clonar el repositorio con el código fuente del proyecto</w:t>
+      </w:r>
+    </w:p>
+    <w:p>
+      <w:pPr>
+        <w:rPr>
+          <w:sz w:val="24"/>
+          <w:szCs w:val="24"/>
+        </w:rPr>
+      </w:pPr>
+      <w:r>
+        <w:rPr>
+          <w:sz w:val="24"/>
+          <w:szCs w:val="24"/>
+        </w:rPr>
+        <w:t xml:space="preserve">Construir la imagen Docker con el nombre </w:t>
+      </w:r>
+      <w:proofErr w:type="spellStart"/>
+      <w:r>
+        <w:rPr>
+          <w:sz w:val="24"/>
+          <w:szCs w:val="24"/>
+        </w:rPr>
+        <w:t>etl-job</w:t>
+      </w:r>
+      <w:proofErr w:type="spellEnd"/>
+    </w:p>
+    <w:p>
+      <w:pPr>
+        <w:rPr>
+          <w:sz w:val="24"/>
+          <w:szCs w:val="24"/>
+        </w:rPr>
+      </w:pPr>
+      <w:r>
+        <w:rPr>
+          <w:sz w:val="24"/>
+          <w:szCs w:val="24"/>
+        </w:rPr>
+        <w:t>Ejecutar el contenedor, el cual corre el script ETL en Python y genera como salida un archivo .</w:t>
+      </w:r>
+      <w:proofErr w:type="spellStart"/>
+      <w:r>
+        <w:rPr>
+          <w:sz w:val="24"/>
+          <w:szCs w:val="24"/>
+        </w:rPr>
+        <w:t>csv</w:t>
+      </w:r>
+      <w:proofErr w:type="spellEnd"/>
+      <w:r>
+        <w:rPr>
+          <w:sz w:val="24"/>
+          <w:szCs w:val="24"/>
+        </w:rPr>
+        <w:t xml:space="preserve"> en la carpeta output</w:t>
+      </w:r>
+    </w:p>
+    <w:p>
+      <w:pPr>
+        <w:rPr>
+          <w:sz w:val="24"/>
+          <w:szCs w:val="24"/>
+        </w:rPr>
+      </w:pPr>
+      <w:r>
+        <w:rPr>
+          <w:sz w:val="24"/>
+          <w:szCs w:val="24"/>
+        </w:rPr>
+        <w:t xml:space="preserve">Este enfoque demuestra una implementación de CI/CD real sin necesidad de un </w:t>
+      </w:r>
+      <w:proofErr w:type="spellStart"/>
+      <w:r>
+        <w:rPr>
+          <w:sz w:val="24"/>
+          <w:szCs w:val="24"/>
+        </w:rPr>
+        <w:t>Jenkinsfile</w:t>
+      </w:r>
+      <w:proofErr w:type="spellEnd"/>
+      <w:r>
+        <w:rPr>
+          <w:sz w:val="24"/>
+          <w:szCs w:val="24"/>
+        </w:rPr>
+        <w:t>, aprovechando las capacidades de configuración manual desde la consola web de Jenkins.</w:t>
       </w:r>
     </w:p>
     <w:p>
@@ -610,7 +786,6 @@
         <w:pStyle w:val="Ttulo1"/>
       </w:pPr>
       <w:r>
-        <w:lastRenderedPageBreak/>
         <w:t>8. Conclusiones</w:t>
       </w:r>
     </w:p>
@@ -818,6 +993,178 @@
       </w:rPr>
     </w:lvl>
   </w:abstractNum>
+  <w:abstractNum w:abstractNumId="9" w15:restartNumberingAfterBreak="0">
+    <w:nsid w:val="10CD2D35"/>
+    <w:multiLevelType w:val="hybridMultilevel"/>
+    <w:tmpl w:val="155A757A"/>
+    <w:lvl w:ilvl="0" w:tplc="280A000F">
+      <w:start w:val="1"/>
+      <w:numFmt w:val="decimal"/>
+      <w:lvlText w:val="%1."/>
+      <w:lvlJc w:val="left"/>
+      <w:pPr>
+        <w:ind w:left="720" w:hanging="360"/>
+      </w:pPr>
+    </w:lvl>
+    <w:lvl w:ilvl="1" w:tplc="280A0019">
+      <w:start w:val="1"/>
+      <w:numFmt w:val="lowerLetter"/>
+      <w:lvlText w:val="%2."/>
+      <w:lvlJc w:val="left"/>
+      <w:pPr>
+        <w:ind w:left="1440" w:hanging="360"/>
+      </w:pPr>
+    </w:lvl>
+    <w:lvl w:ilvl="2" w:tplc="280A001B" w:tentative="1">
+      <w:start w:val="1"/>
+      <w:numFmt w:val="lowerRoman"/>
+      <w:lvlText w:val="%3."/>
+      <w:lvlJc w:val="right"/>
+      <w:pPr>
+        <w:ind w:left="2160" w:hanging="180"/>
+      </w:pPr>
+    </w:lvl>
+    <w:lvl w:ilvl="3" w:tplc="280A000F" w:tentative="1">
+      <w:start w:val="1"/>
+      <w:numFmt w:val="decimal"/>
+      <w:lvlText w:val="%4."/>
+      <w:lvlJc w:val="left"/>
+      <w:pPr>
+        <w:ind w:left="2880" w:hanging="360"/>
+      </w:pPr>
+    </w:lvl>
+    <w:lvl w:ilvl="4" w:tplc="280A0019" w:tentative="1">
+      <w:start w:val="1"/>
+      <w:numFmt w:val="lowerLetter"/>
+      <w:lvlText w:val="%5."/>
+      <w:lvlJc w:val="left"/>
+      <w:pPr>
+        <w:ind w:left="3600" w:hanging="360"/>
+      </w:pPr>
+    </w:lvl>
+    <w:lvl w:ilvl="5" w:tplc="280A001B" w:tentative="1">
+      <w:start w:val="1"/>
+      <w:numFmt w:val="lowerRoman"/>
+      <w:lvlText w:val="%6."/>
+      <w:lvlJc w:val="right"/>
+      <w:pPr>
+        <w:ind w:left="4320" w:hanging="180"/>
+      </w:pPr>
+    </w:lvl>
+    <w:lvl w:ilvl="6" w:tplc="280A000F" w:tentative="1">
+      <w:start w:val="1"/>
+      <w:numFmt w:val="decimal"/>
+      <w:lvlText w:val="%7."/>
+      <w:lvlJc w:val="left"/>
+      <w:pPr>
+        <w:ind w:left="5040" w:hanging="360"/>
+      </w:pPr>
+    </w:lvl>
+    <w:lvl w:ilvl="7" w:tplc="280A0019" w:tentative="1">
+      <w:start w:val="1"/>
+      <w:numFmt w:val="lowerLetter"/>
+      <w:lvlText w:val="%8."/>
+      <w:lvlJc w:val="left"/>
+      <w:pPr>
+        <w:ind w:left="5760" w:hanging="360"/>
+      </w:pPr>
+    </w:lvl>
+    <w:lvl w:ilvl="8" w:tplc="280A001B" w:tentative="1">
+      <w:start w:val="1"/>
+      <w:numFmt w:val="lowerRoman"/>
+      <w:lvlText w:val="%9."/>
+      <w:lvlJc w:val="right"/>
+      <w:pPr>
+        <w:ind w:left="6480" w:hanging="180"/>
+      </w:pPr>
+    </w:lvl>
+  </w:abstractNum>
+  <w:abstractNum w:abstractNumId="10" w15:restartNumberingAfterBreak="0">
+    <w:nsid w:val="387C32FF"/>
+    <w:multiLevelType w:val="hybridMultilevel"/>
+    <w:tmpl w:val="1F4ACFFC"/>
+    <w:lvl w:ilvl="0" w:tplc="280A000F">
+      <w:start w:val="1"/>
+      <w:numFmt w:val="decimal"/>
+      <w:lvlText w:val="%1."/>
+      <w:lvlJc w:val="left"/>
+      <w:pPr>
+        <w:ind w:left="720" w:hanging="360"/>
+      </w:pPr>
+    </w:lvl>
+    <w:lvl w:ilvl="1" w:tplc="280A0019">
+      <w:start w:val="1"/>
+      <w:numFmt w:val="lowerLetter"/>
+      <w:lvlText w:val="%2."/>
+      <w:lvlJc w:val="left"/>
+      <w:pPr>
+        <w:ind w:left="1440" w:hanging="360"/>
+      </w:pPr>
+    </w:lvl>
+    <w:lvl w:ilvl="2" w:tplc="280A001B" w:tentative="1">
+      <w:start w:val="1"/>
+      <w:numFmt w:val="lowerRoman"/>
+      <w:lvlText w:val="%3."/>
+      <w:lvlJc w:val="right"/>
+      <w:pPr>
+        <w:ind w:left="2160" w:hanging="180"/>
+      </w:pPr>
+    </w:lvl>
+    <w:lvl w:ilvl="3" w:tplc="280A000F" w:tentative="1">
+      <w:start w:val="1"/>
+      <w:numFmt w:val="decimal"/>
+      <w:lvlText w:val="%4."/>
+      <w:lvlJc w:val="left"/>
+      <w:pPr>
+        <w:ind w:left="2880" w:hanging="360"/>
+      </w:pPr>
+    </w:lvl>
+    <w:lvl w:ilvl="4" w:tplc="280A0019" w:tentative="1">
+      <w:start w:val="1"/>
+      <w:numFmt w:val="lowerLetter"/>
+      <w:lvlText w:val="%5."/>
+      <w:lvlJc w:val="left"/>
+      <w:pPr>
+        <w:ind w:left="3600" w:hanging="360"/>
+      </w:pPr>
+    </w:lvl>
+    <w:lvl w:ilvl="5" w:tplc="280A001B" w:tentative="1">
+      <w:start w:val="1"/>
+      <w:numFmt w:val="lowerRoman"/>
+      <w:lvlText w:val="%6."/>
+      <w:lvlJc w:val="right"/>
+      <w:pPr>
+        <w:ind w:left="4320" w:hanging="180"/>
+      </w:pPr>
+    </w:lvl>
+    <w:lvl w:ilvl="6" w:tplc="280A000F" w:tentative="1">
+      <w:start w:val="1"/>
+      <w:numFmt w:val="decimal"/>
+      <w:lvlText w:val="%7."/>
+      <w:lvlJc w:val="left"/>
+      <w:pPr>
+        <w:ind w:left="5040" w:hanging="360"/>
+      </w:pPr>
+    </w:lvl>
+    <w:lvl w:ilvl="7" w:tplc="280A0019" w:tentative="1">
+      <w:start w:val="1"/>
+      <w:numFmt w:val="lowerLetter"/>
+      <w:lvlText w:val="%8."/>
+      <w:lvlJc w:val="left"/>
+      <w:pPr>
+        <w:ind w:left="5760" w:hanging="360"/>
+      </w:pPr>
+    </w:lvl>
+    <w:lvl w:ilvl="8" w:tplc="280A001B" w:tentative="1">
+      <w:start w:val="1"/>
+      <w:numFmt w:val="lowerRoman"/>
+      <w:lvlText w:val="%9."/>
+      <w:lvlJc w:val="right"/>
+      <w:pPr>
+        <w:ind w:left="6480" w:hanging="180"/>
+      </w:pPr>
+    </w:lvl>
+  </w:abstractNum>
   <w:num w:numId="1" w16cid:durableId="628827287">
     <w:abstractNumId w:val="8"/>
   </w:num>
@@ -844,6 +1191,12 @@
   </w:num>
   <w:num w:numId="9" w16cid:durableId="1097798262">
     <w:abstractNumId w:val="0"/>
+  </w:num>
+  <w:num w:numId="10" w16cid:durableId="566647817">
+    <w:abstractNumId w:val="9"/>
+  </w:num>
+  <w:num w:numId="11" w16cid:durableId="1895001356">
+    <w:abstractNumId w:val="10"/>
   </w:num>
 </w:numbering>
 </file>

</xml_diff>